<commit_message>
Numerki, Zadanie 3 - poprawa sprawozdania
</commit_message>
<xml_diff>
--- a/Numerki/Zadanie_3/sprawozdanie.docx
+++ b/Numerki/Zadanie_3/sprawozdanie.docx
@@ -1030,6 +1030,9 @@
         <w:jc w:val="center"/>
       </w:pPr>
       <w:r>
+        <w:rPr>
+          <w:noProof/>
+        </w:rPr>
         <w:drawing>
           <wp:inline distT="0" distB="0" distL="0" distR="0" wp14:anchorId="62BDDAB6" wp14:editId="4110B6A7">
             <wp:extent cx="4800000" cy="3600000"/>
@@ -1145,12 +1148,6 @@
                 <w:bCs/>
               </w:rPr>
               <w:tab/>
-            </w:r>
-            <w:r>
-              <w:rPr>
-                <w:b/>
-                <w:bCs/>
-              </w:rPr>
               <w:t>2</w:t>
             </w:r>
           </w:p>
@@ -1168,6 +1165,7 @@
       <w:r>
         <w:rPr>
           <w:rFonts w:eastAsia="Courier10 BT"/>
+          <w:noProof/>
           <w:color w:val="000000"/>
         </w:rPr>
         <w:drawing>
@@ -1373,34 +1371,7 @@
               <w:sz w:val="28"/>
               <w:szCs w:val="28"/>
             </w:rPr>
-            <m:t>=</m:t>
-          </m:r>
-          <m:r>
-            <w:rPr>
-              <w:rFonts w:ascii="Cambria Math" w:eastAsia="Courier10 BT" w:hAnsi="Cambria Math"/>
-              <w:color w:val="000000"/>
-              <w:sz w:val="28"/>
-              <w:szCs w:val="28"/>
-            </w:rPr>
-            <m:t>|</m:t>
-          </m:r>
-          <m:r>
-            <w:rPr>
-              <w:rFonts w:ascii="Cambria Math" w:eastAsia="Courier10 BT" w:hAnsi="Cambria Math"/>
-              <w:color w:val="000000"/>
-              <w:sz w:val="28"/>
-              <w:szCs w:val="28"/>
-            </w:rPr>
-            <m:t>x</m:t>
-          </m:r>
-          <m:r>
-            <w:rPr>
-              <w:rFonts w:ascii="Cambria Math" w:eastAsia="Courier10 BT" w:hAnsi="Cambria Math"/>
-              <w:color w:val="000000"/>
-              <w:sz w:val="28"/>
-              <w:szCs w:val="28"/>
-            </w:rPr>
-            <m:t>|</m:t>
+            <m:t>=|x|</m:t>
           </m:r>
         </m:oMath>
       </m:oMathPara>
@@ -1511,6 +1482,7 @@
       <w:r>
         <w:rPr>
           <w:rFonts w:eastAsia="Courier10 BT"/>
+          <w:noProof/>
           <w:color w:val="000000"/>
         </w:rPr>
         <w:drawing>
@@ -1647,6 +1619,7 @@
       <w:r>
         <w:rPr>
           <w:rFonts w:eastAsia="Courier10 BT"/>
+          <w:noProof/>
           <w:color w:val="000000"/>
         </w:rPr>
         <w:drawing>
@@ -1905,6 +1878,7 @@
       <w:r>
         <w:rPr>
           <w:rFonts w:eastAsia="Courier10 BT"/>
+          <w:noProof/>
           <w:color w:val="000000"/>
         </w:rPr>
         <w:drawing>
@@ -2059,6 +2033,7 @@
       <w:r>
         <w:rPr>
           <w:rFonts w:eastAsia="Courier10 BT"/>
+          <w:noProof/>
           <w:color w:val="000000"/>
         </w:rPr>
         <w:drawing>
@@ -2365,6 +2340,7 @@
       <w:r>
         <w:rPr>
           <w:rFonts w:eastAsia="Courier10 BT"/>
+          <w:noProof/>
           <w:color w:val="000000"/>
         </w:rPr>
         <w:drawing>
@@ -2510,6 +2486,7 @@
       <w:r>
         <w:rPr>
           <w:rFonts w:eastAsia="Courier10 BT"/>
+          <w:noProof/>
           <w:color w:val="000000"/>
         </w:rPr>
         <w:drawing>
@@ -2647,6 +2624,7 @@
       <w:r>
         <w:rPr>
           <w:rFonts w:eastAsia="Courier10 BT"/>
+          <w:noProof/>
           <w:color w:val="000000"/>
         </w:rPr>
         <w:drawing>
@@ -2927,16 +2905,7 @@
               <w:sz w:val="28"/>
               <w:szCs w:val="28"/>
             </w:rPr>
-            <m:t>-</m:t>
-          </m:r>
-          <m:r>
-            <w:rPr>
-              <w:rFonts w:ascii="Cambria Math" w:eastAsia="Courier10 BT" w:hAnsi="Cambria Math"/>
-              <w:color w:val="000000"/>
-              <w:sz w:val="28"/>
-              <w:szCs w:val="28"/>
-            </w:rPr>
-            <m:t>5</m:t>
+            <m:t>-5</m:t>
           </m:r>
           <m:sSup>
             <m:sSupPr>
@@ -2980,25 +2949,7 @@
               <w:sz w:val="28"/>
               <w:szCs w:val="28"/>
             </w:rPr>
-            <m:t>-</m:t>
-          </m:r>
-          <m:r>
-            <w:rPr>
-              <w:rFonts w:ascii="Cambria Math" w:eastAsia="Courier10 BT" w:hAnsi="Cambria Math"/>
-              <w:color w:val="000000"/>
-              <w:sz w:val="28"/>
-              <w:szCs w:val="28"/>
-            </w:rPr>
-            <m:t>x+</m:t>
-          </m:r>
-          <m:r>
-            <w:rPr>
-              <w:rFonts w:ascii="Cambria Math" w:eastAsia="Courier10 BT" w:hAnsi="Cambria Math"/>
-              <w:color w:val="000000"/>
-              <w:sz w:val="28"/>
-              <w:szCs w:val="28"/>
-            </w:rPr>
-            <m:t>2</m:t>
+            <m:t>-x+2</m:t>
           </m:r>
         </m:oMath>
       </m:oMathPara>
@@ -3115,6 +3066,7 @@
       <w:r>
         <w:rPr>
           <w:rFonts w:eastAsia="Courier10 BT"/>
+          <w:noProof/>
           <w:color w:val="000000"/>
         </w:rPr>
         <w:drawing>
@@ -3245,6 +3197,7 @@
       <w:r>
         <w:rPr>
           <w:rFonts w:eastAsia="Courier10 BT"/>
+          <w:noProof/>
           <w:color w:val="000000"/>
         </w:rPr>
         <w:drawing>
@@ -3423,20 +3376,11 @@
               <w:t xml:space="preserve">: </w:t>
             </w:r>
             <w:r>
-              <w:t>[ -</w:t>
-            </w:r>
-            <w:r>
-              <w:t>4</w:t>
-            </w:r>
-            <w:r>
-              <w:t xml:space="preserve">; </w:t>
+              <w:t xml:space="preserve">[ -4; </w:t>
             </w:r>
             <w:proofErr w:type="gramStart"/>
             <w:r>
-              <w:t>4</w:t>
-            </w:r>
-            <w:r>
-              <w:t xml:space="preserve"> ]</w:t>
+              <w:t>4 ]</w:t>
             </w:r>
             <w:proofErr w:type="gramEnd"/>
           </w:p>
@@ -3481,6 +3425,7 @@
       <w:r>
         <w:rPr>
           <w:rFonts w:eastAsia="Courier10 BT"/>
+          <w:noProof/>
           <w:color w:val="000000"/>
         </w:rPr>
         <w:drawing>
@@ -3620,6 +3565,7 @@
       <w:r>
         <w:rPr>
           <w:rFonts w:eastAsia="Courier10 BT"/>
+          <w:noProof/>
           <w:color w:val="000000"/>
         </w:rPr>
         <w:drawing>
@@ -3751,6 +3697,7 @@
       <w:r>
         <w:rPr>
           <w:rFonts w:eastAsia="Courier10 BT"/>
+          <w:noProof/>
           <w:color w:val="000000"/>
         </w:rPr>
         <w:drawing>
@@ -3894,6 +3841,7 @@
           <w:rFonts w:eastAsia="Courier10 BT"/>
           <w:b/>
           <w:bCs/>
+          <w:noProof/>
           <w:color w:val="000000"/>
         </w:rPr>
         <w:drawing>
@@ -4193,6 +4141,7 @@
           <w:rFonts w:eastAsia="Courier10 BT"/>
           <w:b/>
           <w:bCs/>
+          <w:noProof/>
           <w:color w:val="000000"/>
         </w:rPr>
         <w:drawing>
@@ -4338,6 +4287,7 @@
           <w:rFonts w:eastAsia="Courier10 BT"/>
           <w:b/>
           <w:bCs/>
+          <w:noProof/>
           <w:color w:val="000000"/>
         </w:rPr>
         <w:drawing>
@@ -4473,6 +4423,7 @@
           <w:rFonts w:eastAsia="Courier10 BT"/>
           <w:b/>
           <w:bCs/>
+          <w:noProof/>
           <w:color w:val="000000"/>
         </w:rPr>
         <w:drawing>
@@ -4614,6 +4565,9 @@
         </w:rPr>
       </w:pPr>
       <w:r>
+        <w:rPr>
+          <w:noProof/>
+        </w:rPr>
         <w:drawing>
           <wp:inline distT="0" distB="0" distL="0" distR="0" wp14:anchorId="655F393B" wp14:editId="3C16858B">
             <wp:extent cx="4800000" cy="3600000"/>
@@ -4713,6 +4667,80 @@
       <w:r>
         <w:t>Interpolacja jest bardziej dokładna przy większej liczbie węzłów</w:t>
       </w:r>
+      <w:r>
+        <w:t xml:space="preserve"> oprócz przykładu z funkcją</w:t>
+      </w:r>
+      <w:r>
+        <w:rPr>
+          <w:rFonts w:ascii="Cambria Math" w:eastAsia="Courier10 BT" w:hAnsi="Cambria Math"/>
+          <w:i/>
+          <w:color w:val="000000"/>
+        </w:rPr>
+        <w:t xml:space="preserve"> </w:t>
+      </w:r>
+      <m:oMath>
+        <m:r>
+          <w:rPr>
+            <w:rFonts w:ascii="Cambria Math" w:eastAsia="Courier10 BT" w:hAnsi="Cambria Math"/>
+            <w:color w:val="000000"/>
+          </w:rPr>
+          <m:t>f</m:t>
+        </m:r>
+        <m:d>
+          <m:dPr>
+            <m:ctrlPr>
+              <w:rPr>
+                <w:rFonts w:ascii="Cambria Math" w:eastAsia="Courier10 BT" w:hAnsi="Cambria Math"/>
+                <w:i/>
+                <w:color w:val="000000"/>
+              </w:rPr>
+            </m:ctrlPr>
+          </m:dPr>
+          <m:e>
+            <m:r>
+              <w:rPr>
+                <w:rFonts w:ascii="Cambria Math" w:eastAsia="Courier10 BT" w:hAnsi="Cambria Math"/>
+                <w:color w:val="000000"/>
+              </w:rPr>
+              <m:t>x</m:t>
+            </m:r>
+          </m:e>
+        </m:d>
+        <m:r>
+          <w:rPr>
+            <w:rFonts w:ascii="Cambria Math" w:eastAsia="Courier10 BT" w:hAnsi="Cambria Math"/>
+            <w:color w:val="000000"/>
+          </w:rPr>
+          <m:t>=</m:t>
+        </m:r>
+        <m:r>
+          <w:rPr>
+            <w:rFonts w:ascii="Cambria Math" w:eastAsia="Courier10 BT" w:hAnsi="Cambria Math"/>
+            <w:color w:val="000000"/>
+          </w:rPr>
+          <m:t>|</m:t>
+        </m:r>
+        <m:r>
+          <m:rPr>
+            <m:sty m:val="p"/>
+          </m:rPr>
+          <w:rPr>
+            <w:rFonts w:ascii="Cambria Math" w:eastAsia="Courier10 BT" w:hAnsi="Cambria Math"/>
+            <w:color w:val="000000"/>
+          </w:rPr>
+          <m:t>x</m:t>
+        </m:r>
+        <m:r>
+          <m:rPr>
+            <m:sty m:val="p"/>
+          </m:rPr>
+          <w:rPr>
+            <w:rFonts w:ascii="Cambria Math" w:eastAsia="Courier10 BT" w:hAnsi="Cambria Math"/>
+            <w:color w:val="000000"/>
+          </w:rPr>
+          <m:t>|</m:t>
+        </m:r>
+      </m:oMath>
     </w:p>
     <w:p>
       <w:pPr>
@@ -5779,6 +5807,7 @@
   <w:style w:type="character" w:default="1" w:styleId="DefaultParagraphFont">
     <w:name w:val="Default Paragraph Font"/>
     <w:uiPriority w:val="1"/>
+    <w:semiHidden/>
     <w:unhideWhenUsed/>
   </w:style>
   <w:style w:type="table" w:default="1" w:styleId="TableNormal">

</xml_diff>

<commit_message>
Numerki, Zadnanie 3 - aktualizacja wykresów i sprawozdania
</commit_message>
<xml_diff>
--- a/Numerki/Zadanie_3/sprawozdanie.docx
+++ b/Numerki/Zadanie_3/sprawozdanie.docx
@@ -38,17 +38,8 @@
                 <w:i/>
                 <w:iCs/>
               </w:rPr>
-              <w:t xml:space="preserve">Kamil </w:t>
-            </w:r>
-            <w:proofErr w:type="spellStart"/>
-            <w:r>
-              <w:rPr>
-                <w:i/>
-                <w:iCs/>
-              </w:rPr>
-              <w:t>Kaniera</w:t>
-            </w:r>
-            <w:proofErr w:type="spellEnd"/>
+              <w:t>Kamil Kaniera</w:t>
+            </w:r>
             <w:r>
               <w:rPr>
                 <w:i/>
@@ -222,7 +213,6 @@
         </w:rPr>
         <w:t xml:space="preserve"> </w:t>
       </w:r>
-      <w:proofErr w:type="spellStart"/>
       <w:r>
         <w:rPr>
           <w:i/>
@@ -230,28 +220,18 @@
           <w:sz w:val="32"/>
           <w:szCs w:val="32"/>
         </w:rPr>
-        <w:t>Lagrange'a</w:t>
+        <w:t>Lagrange'a dla węzłów równoodległych</w:t>
       </w:r>
-      <w:proofErr w:type="spellEnd"/>
-      <w:r>
+    </w:p>
+    <w:p>
+      <w:pPr>
+        <w:jc w:val="center"/>
         <w:rPr>
           <w:i/>
           <w:iCs/>
           <w:sz w:val="32"/>
           <w:szCs w:val="32"/>
         </w:rPr>
-        <w:t xml:space="preserve"> dla węzłów równoodległych</w:t>
-      </w:r>
-    </w:p>
-    <w:p>
-      <w:pPr>
-        <w:jc w:val="center"/>
-        <w:rPr>
-          <w:i/>
-          <w:iCs/>
-          <w:sz w:val="32"/>
-          <w:szCs w:val="32"/>
-        </w:rPr>
       </w:pPr>
     </w:p>
     <w:p>
@@ -308,21 +288,7 @@
         <w:rPr>
           <w:rFonts w:eastAsia="Courier10 BT"/>
         </w:rPr>
-        <w:t xml:space="preserve">etoda interpolacji </w:t>
-      </w:r>
-      <w:proofErr w:type="spellStart"/>
-      <w:r>
-        <w:rPr>
-          <w:rFonts w:eastAsia="Courier10 BT"/>
-        </w:rPr>
-        <w:t>Lagrange'a</w:t>
-      </w:r>
-      <w:proofErr w:type="spellEnd"/>
-      <w:r>
-        <w:rPr>
-          <w:rFonts w:eastAsia="Courier10 BT"/>
-        </w:rPr>
-        <w:t xml:space="preserve"> dla węzłów równoodległych</w:t>
+        <w:t>etoda interpolacji Lagrange'a dla węzłów równoodległych</w:t>
       </w:r>
       <w:r>
         <w:rPr>
@@ -380,23 +346,7 @@
         <w:rPr>
           <w:rFonts w:eastAsia="Courier10 BT"/>
         </w:rPr>
-        <w:t>przedziału [</w:t>
-      </w:r>
-      <w:proofErr w:type="spellStart"/>
-      <w:proofErr w:type="gramStart"/>
-      <w:r>
-        <w:rPr>
-          <w:rFonts w:eastAsia="Courier10 BT"/>
-        </w:rPr>
-        <w:t>a,b</w:t>
-      </w:r>
-      <w:proofErr w:type="spellEnd"/>
-      <w:proofErr w:type="gramEnd"/>
-      <w:r>
-        <w:rPr>
-          <w:rFonts w:eastAsia="Courier10 BT"/>
-        </w:rPr>
-        <w:t xml:space="preserve">] oraz liczby węzłów </w:t>
+        <w:t xml:space="preserve">przedziału [a,b] oraz liczby węzłów </w:t>
       </w:r>
       <w:r>
         <w:rPr>
@@ -987,13 +937,8 @@
               <w:t>;</w:t>
             </w:r>
             <w:r>
-              <w:t xml:space="preserve"> </w:t>
-            </w:r>
-            <w:proofErr w:type="gramStart"/>
-            <w:r>
-              <w:t>5 ]</w:t>
-            </w:r>
-            <w:proofErr w:type="gramEnd"/>
+              <w:t xml:space="preserve"> 5 ]</w:t>
+            </w:r>
           </w:p>
         </w:tc>
         <w:tc>
@@ -1034,10 +979,10 @@
           <w:noProof/>
         </w:rPr>
         <w:drawing>
-          <wp:inline distT="0" distB="0" distL="0" distR="0" wp14:anchorId="62BDDAB6" wp14:editId="4110B6A7">
+          <wp:inline distT="0" distB="0" distL="0" distR="0" wp14:anchorId="76F6CDA1" wp14:editId="0366CE81">
             <wp:extent cx="4800000" cy="3600000"/>
             <wp:effectExtent l="0" t="0" r="635" b="635"/>
-            <wp:docPr id="268610954" name="Picture 1" descr="A graph with a line and a point&#10;&#10;Description automatically generated"/>
+            <wp:docPr id="316586675" name="Picture 1" descr="A graph with a line&#10;&#10;Description automatically generated"/>
             <wp:cNvGraphicFramePr>
               <a:graphicFrameLocks xmlns:a="http://schemas.openxmlformats.org/drawingml/2006/main" noChangeAspect="1"/>
             </wp:cNvGraphicFramePr>
@@ -1045,7 +990,7 @@
               <a:graphicData uri="http://schemas.openxmlformats.org/drawingml/2006/picture">
                 <pic:pic xmlns:pic="http://schemas.openxmlformats.org/drawingml/2006/picture">
                   <pic:nvPicPr>
-                    <pic:cNvPr id="268610954" name="Picture 1" descr="A graph with a line and a point&#10;&#10;Description automatically generated"/>
+                    <pic:cNvPr id="316586675" name="Picture 1" descr="A graph with a line&#10;&#10;Description automatically generated"/>
                     <pic:cNvPicPr/>
                   </pic:nvPicPr>
                   <pic:blipFill>
@@ -1118,13 +1063,8 @@
               <w:t>;</w:t>
             </w:r>
             <w:r>
-              <w:t xml:space="preserve"> </w:t>
-            </w:r>
-            <w:proofErr w:type="gramStart"/>
-            <w:r>
-              <w:t>5 ]</w:t>
-            </w:r>
-            <w:proofErr w:type="gramEnd"/>
+              <w:t xml:space="preserve"> 5 ]</w:t>
+            </w:r>
           </w:p>
         </w:tc>
         <w:tc>
@@ -1148,6 +1088,8 @@
                 <w:bCs/>
               </w:rPr>
               <w:tab/>
+            </w:r>
+            <w:r>
               <w:t>2</w:t>
             </w:r>
           </w:p>
@@ -1156,7 +1098,7 @@
     </w:tbl>
     <w:p>
       <w:pPr>
-        <w:jc w:val="both"/>
+        <w:jc w:val="center"/>
         <w:rPr>
           <w:rFonts w:eastAsia="Courier10 BT"/>
           <w:color w:val="000000"/>
@@ -1165,22 +1107,13 @@
       <w:r>
         <w:rPr>
           <w:rFonts w:eastAsia="Courier10 BT"/>
-          <w:noProof/>
           <w:color w:val="000000"/>
         </w:rPr>
         <w:drawing>
-          <wp:anchor distT="0" distB="0" distL="114300" distR="114300" simplePos="0" relativeHeight="251658240" behindDoc="0" locked="0" layoutInCell="1" allowOverlap="1" wp14:anchorId="56F0EE34" wp14:editId="56318346">
-            <wp:simplePos x="0" y="0"/>
-            <wp:positionH relativeFrom="margin">
-              <wp:align>center</wp:align>
-            </wp:positionH>
-            <wp:positionV relativeFrom="paragraph">
-              <wp:posOffset>201295</wp:posOffset>
-            </wp:positionV>
+          <wp:inline distT="0" distB="0" distL="0" distR="0" wp14:anchorId="0C119876" wp14:editId="4B54827C">
             <wp:extent cx="4800000" cy="3600000"/>
             <wp:effectExtent l="0" t="0" r="635" b="635"/>
-            <wp:wrapNone/>
-            <wp:docPr id="1652467251" name="Picture 1" descr="A graph with a red line&#10;&#10;Description automatically generated"/>
+            <wp:docPr id="30960692" name="Picture 1" descr="A graph with a line&#10;&#10;Description automatically generated"/>
             <wp:cNvGraphicFramePr>
               <a:graphicFrameLocks xmlns:a="http://schemas.openxmlformats.org/drawingml/2006/main" noChangeAspect="1"/>
             </wp:cNvGraphicFramePr>
@@ -1188,17 +1121,11 @@
               <a:graphicData uri="http://schemas.openxmlformats.org/drawingml/2006/picture">
                 <pic:pic xmlns:pic="http://schemas.openxmlformats.org/drawingml/2006/picture">
                   <pic:nvPicPr>
-                    <pic:cNvPr id="1652467251" name="Picture 1" descr="A graph with a red line&#10;&#10;Description automatically generated"/>
+                    <pic:cNvPr id="30960692" name="Picture 1" descr="A graph with a line&#10;&#10;Description automatically generated"/>
                     <pic:cNvPicPr/>
                   </pic:nvPicPr>
                   <pic:blipFill>
-                    <a:blip r:embed="rId7">
-                      <a:extLst>
-                        <a:ext uri="{28A0092B-C50C-407E-A947-70E740481C1C}">
-                          <a14:useLocalDpi xmlns:a14="http://schemas.microsoft.com/office/drawing/2010/main" val="0"/>
-                        </a:ext>
-                      </a:extLst>
-                    </a:blip>
+                    <a:blip r:embed="rId7"/>
                     <a:stretch>
                       <a:fillRect/>
                     </a:stretch>
@@ -1215,108 +1142,9 @@
                 </pic:pic>
               </a:graphicData>
             </a:graphic>
-          </wp:anchor>
+          </wp:inline>
         </w:drawing>
       </w:r>
-    </w:p>
-    <w:p>
-      <w:pPr>
-        <w:jc w:val="center"/>
-        <w:rPr>
-          <w:rFonts w:eastAsia="Courier10 BT"/>
-          <w:color w:val="000000"/>
-        </w:rPr>
-      </w:pPr>
-    </w:p>
-    <w:p>
-      <w:pPr>
-        <w:jc w:val="both"/>
-        <w:rPr>
-          <w:rFonts w:eastAsia="Courier10 BT"/>
-          <w:color w:val="000000"/>
-        </w:rPr>
-      </w:pPr>
-    </w:p>
-    <w:p>
-      <w:pPr>
-        <w:jc w:val="both"/>
-        <w:rPr>
-          <w:rFonts w:eastAsia="Courier10 BT"/>
-          <w:color w:val="000000"/>
-        </w:rPr>
-      </w:pPr>
-    </w:p>
-    <w:p>
-      <w:pPr>
-        <w:jc w:val="both"/>
-        <w:rPr>
-          <w:rFonts w:eastAsia="Courier10 BT"/>
-          <w:color w:val="000000"/>
-        </w:rPr>
-      </w:pPr>
-    </w:p>
-    <w:p>
-      <w:pPr>
-        <w:jc w:val="both"/>
-        <w:rPr>
-          <w:rFonts w:eastAsia="Courier10 BT"/>
-          <w:color w:val="000000"/>
-        </w:rPr>
-      </w:pPr>
-    </w:p>
-    <w:p>
-      <w:pPr>
-        <w:jc w:val="both"/>
-        <w:rPr>
-          <w:rFonts w:eastAsia="Courier10 BT"/>
-          <w:color w:val="000000"/>
-        </w:rPr>
-      </w:pPr>
-    </w:p>
-    <w:p>
-      <w:pPr>
-        <w:jc w:val="both"/>
-        <w:rPr>
-          <w:rFonts w:eastAsia="Courier10 BT"/>
-          <w:color w:val="000000"/>
-        </w:rPr>
-      </w:pPr>
-    </w:p>
-    <w:p>
-      <w:pPr>
-        <w:jc w:val="both"/>
-        <w:rPr>
-          <w:rFonts w:eastAsia="Courier10 BT"/>
-          <w:color w:val="000000"/>
-        </w:rPr>
-      </w:pPr>
-    </w:p>
-    <w:p>
-      <w:pPr>
-        <w:jc w:val="both"/>
-        <w:rPr>
-          <w:rFonts w:eastAsia="Courier10 BT"/>
-          <w:color w:val="000000"/>
-        </w:rPr>
-      </w:pPr>
-    </w:p>
-    <w:p>
-      <w:pPr>
-        <w:jc w:val="both"/>
-        <w:rPr>
-          <w:rFonts w:eastAsia="Courier10 BT"/>
-          <w:color w:val="000000"/>
-        </w:rPr>
-      </w:pPr>
-    </w:p>
-    <w:p>
-      <w:pPr>
-        <w:jc w:val="both"/>
-        <w:rPr>
-          <w:rFonts w:eastAsia="Courier10 BT"/>
-          <w:color w:val="000000"/>
-        </w:rPr>
-      </w:pPr>
     </w:p>
     <w:p>
       <w:pPr>
@@ -1433,13 +1261,8 @@
               <w:t>;</w:t>
             </w:r>
             <w:r>
-              <w:t xml:space="preserve"> </w:t>
-            </w:r>
-            <w:proofErr w:type="gramStart"/>
-            <w:r>
-              <w:t>5 ]</w:t>
-            </w:r>
-            <w:proofErr w:type="gramEnd"/>
+              <w:t xml:space="preserve"> 5 ]</w:t>
+            </w:r>
           </w:p>
         </w:tc>
         <w:tc>
@@ -1482,14 +1305,13 @@
       <w:r>
         <w:rPr>
           <w:rFonts w:eastAsia="Courier10 BT"/>
-          <w:noProof/>
           <w:color w:val="000000"/>
         </w:rPr>
         <w:drawing>
-          <wp:inline distT="0" distB="0" distL="0" distR="0" wp14:anchorId="3C76B482" wp14:editId="18000A1B">
+          <wp:inline distT="0" distB="0" distL="0" distR="0" wp14:anchorId="55CE8CDE" wp14:editId="7D41BA5F">
             <wp:extent cx="4800000" cy="3600000"/>
             <wp:effectExtent l="0" t="0" r="635" b="635"/>
-            <wp:docPr id="1292706044" name="Picture 1" descr="A graph with a blue line and red line&#10;&#10;Description automatically generated"/>
+            <wp:docPr id="673935832" name="Picture 1" descr="A graph with a blue line and red line&#10;&#10;Description automatically generated"/>
             <wp:cNvGraphicFramePr>
               <a:graphicFrameLocks xmlns:a="http://schemas.openxmlformats.org/drawingml/2006/main" noChangeAspect="1"/>
             </wp:cNvGraphicFramePr>
@@ -1497,7 +1319,7 @@
               <a:graphicData uri="http://schemas.openxmlformats.org/drawingml/2006/picture">
                 <pic:pic xmlns:pic="http://schemas.openxmlformats.org/drawingml/2006/picture">
                   <pic:nvPicPr>
-                    <pic:cNvPr id="1292706044" name="Picture 1" descr="A graph with a blue line and red line&#10;&#10;Description automatically generated"/>
+                    <pic:cNvPr id="673935832" name="Picture 1" descr="A graph with a blue line and red line&#10;&#10;Description automatically generated"/>
                     <pic:cNvPicPr/>
                   </pic:nvPicPr>
                   <pic:blipFill>
@@ -1570,13 +1392,8 @@
               <w:t>;</w:t>
             </w:r>
             <w:r>
-              <w:t xml:space="preserve"> </w:t>
-            </w:r>
-            <w:proofErr w:type="gramStart"/>
-            <w:r>
-              <w:t>5 ]</w:t>
-            </w:r>
-            <w:proofErr w:type="gramEnd"/>
+              <w:t xml:space="preserve"> 5 ]</w:t>
+            </w:r>
           </w:p>
         </w:tc>
         <w:tc>
@@ -1610,7 +1427,7 @@
     </w:tbl>
     <w:p>
       <w:pPr>
-        <w:jc w:val="both"/>
+        <w:jc w:val="center"/>
         <w:rPr>
           <w:rFonts w:eastAsia="Courier10 BT"/>
           <w:color w:val="000000"/>
@@ -1619,22 +1436,13 @@
       <w:r>
         <w:rPr>
           <w:rFonts w:eastAsia="Courier10 BT"/>
-          <w:noProof/>
           <w:color w:val="000000"/>
         </w:rPr>
         <w:drawing>
-          <wp:anchor distT="0" distB="0" distL="114300" distR="114300" simplePos="0" relativeHeight="251659264" behindDoc="0" locked="0" layoutInCell="1" allowOverlap="1" wp14:anchorId="6F8BC10B" wp14:editId="24F8F87D">
-            <wp:simplePos x="0" y="0"/>
-            <wp:positionH relativeFrom="margin">
-              <wp:align>center</wp:align>
-            </wp:positionH>
-            <wp:positionV relativeFrom="paragraph">
-              <wp:posOffset>146685</wp:posOffset>
-            </wp:positionV>
-            <wp:extent cx="4799965" cy="3599815"/>
+          <wp:inline distT="0" distB="0" distL="0" distR="0" wp14:anchorId="04318CEF" wp14:editId="4D016D49">
+            <wp:extent cx="4800000" cy="3600000"/>
             <wp:effectExtent l="0" t="0" r="635" b="635"/>
-            <wp:wrapNone/>
-            <wp:docPr id="704416073" name="Picture 1" descr="A graph with red and blue lines&#10;&#10;Description automatically generated"/>
+            <wp:docPr id="1503753673" name="Picture 1" descr="A graph with lines and numbers&#10;&#10;Description automatically generated"/>
             <wp:cNvGraphicFramePr>
               <a:graphicFrameLocks xmlns:a="http://schemas.openxmlformats.org/drawingml/2006/main" noChangeAspect="1"/>
             </wp:cNvGraphicFramePr>
@@ -1642,17 +1450,11 @@
               <a:graphicData uri="http://schemas.openxmlformats.org/drawingml/2006/picture">
                 <pic:pic xmlns:pic="http://schemas.openxmlformats.org/drawingml/2006/picture">
                   <pic:nvPicPr>
-                    <pic:cNvPr id="704416073" name="Picture 1" descr="A graph with red and blue lines&#10;&#10;Description automatically generated"/>
+                    <pic:cNvPr id="1503753673" name="Picture 1" descr="A graph with lines and numbers&#10;&#10;Description automatically generated"/>
                     <pic:cNvPicPr/>
                   </pic:nvPicPr>
                   <pic:blipFill>
-                    <a:blip r:embed="rId9">
-                      <a:extLst>
-                        <a:ext uri="{28A0092B-C50C-407E-A947-70E740481C1C}">
-                          <a14:useLocalDpi xmlns:a14="http://schemas.microsoft.com/office/drawing/2010/main" val="0"/>
-                        </a:ext>
-                      </a:extLst>
-                    </a:blip>
+                    <a:blip r:embed="rId9"/>
                     <a:stretch>
                       <a:fillRect/>
                     </a:stretch>
@@ -1660,7 +1462,7 @@
                   <pic:spPr>
                     <a:xfrm>
                       <a:off x="0" y="0"/>
-                      <a:ext cx="4799965" cy="3599815"/>
+                      <a:ext cx="4800000" cy="3600000"/>
                     </a:xfrm>
                     <a:prstGeom prst="rect">
                       <a:avLst/>
@@ -1669,111 +1471,13 @@
                 </pic:pic>
               </a:graphicData>
             </a:graphic>
-          </wp:anchor>
+          </wp:inline>
         </w:drawing>
       </w:r>
     </w:p>
     <w:p>
       <w:pPr>
-        <w:jc w:val="both"/>
-        <w:rPr>
-          <w:rFonts w:eastAsia="Courier10 BT"/>
-          <w:color w:val="000000"/>
-        </w:rPr>
-      </w:pPr>
-    </w:p>
-    <w:p>
-      <w:pPr>
-        <w:jc w:val="both"/>
-        <w:rPr>
-          <w:rFonts w:eastAsia="Courier10 BT"/>
-          <w:color w:val="000000"/>
-        </w:rPr>
-      </w:pPr>
-    </w:p>
-    <w:p>
-      <w:pPr>
         <w:jc w:val="center"/>
-        <w:rPr>
-          <w:rFonts w:eastAsia="Courier10 BT"/>
-          <w:color w:val="000000"/>
-        </w:rPr>
-      </w:pPr>
-    </w:p>
-    <w:p>
-      <w:pPr>
-        <w:jc w:val="both"/>
-        <w:rPr>
-          <w:rFonts w:eastAsia="Courier10 BT"/>
-          <w:color w:val="000000"/>
-        </w:rPr>
-      </w:pPr>
-    </w:p>
-    <w:p>
-      <w:pPr>
-        <w:jc w:val="both"/>
-        <w:rPr>
-          <w:rFonts w:eastAsia="Courier10 BT"/>
-          <w:color w:val="000000"/>
-        </w:rPr>
-      </w:pPr>
-    </w:p>
-    <w:p>
-      <w:pPr>
-        <w:jc w:val="both"/>
-        <w:rPr>
-          <w:rFonts w:eastAsia="Courier10 BT"/>
-          <w:color w:val="000000"/>
-        </w:rPr>
-      </w:pPr>
-    </w:p>
-    <w:p>
-      <w:pPr>
-        <w:jc w:val="both"/>
-        <w:rPr>
-          <w:rFonts w:eastAsia="Courier10 BT"/>
-          <w:color w:val="000000"/>
-        </w:rPr>
-      </w:pPr>
-    </w:p>
-    <w:p>
-      <w:pPr>
-        <w:jc w:val="both"/>
-        <w:rPr>
-          <w:rFonts w:eastAsia="Courier10 BT"/>
-          <w:color w:val="000000"/>
-        </w:rPr>
-      </w:pPr>
-    </w:p>
-    <w:p>
-      <w:pPr>
-        <w:jc w:val="both"/>
-        <w:rPr>
-          <w:rFonts w:eastAsia="Courier10 BT"/>
-          <w:color w:val="000000"/>
-        </w:rPr>
-      </w:pPr>
-    </w:p>
-    <w:p>
-      <w:pPr>
-        <w:jc w:val="both"/>
-        <w:rPr>
-          <w:rFonts w:eastAsia="Courier10 BT"/>
-          <w:color w:val="000000"/>
-        </w:rPr>
-      </w:pPr>
-    </w:p>
-    <w:p>
-      <w:pPr>
-        <w:jc w:val="both"/>
-        <w:rPr>
-          <w:rFonts w:eastAsia="Courier10 BT"/>
-          <w:color w:val="000000"/>
-        </w:rPr>
-      </w:pPr>
-    </w:p>
-    <w:p>
-      <w:pPr>
         <w:rPr>
           <w:rFonts w:eastAsia="Courier10 BT"/>
           <w:color w:val="000000"/>
@@ -1829,13 +1533,8 @@
               <w:t>;</w:t>
             </w:r>
             <w:r>
-              <w:t xml:space="preserve"> </w:t>
-            </w:r>
-            <w:proofErr w:type="gramStart"/>
-            <w:r>
-              <w:t>5 ]</w:t>
-            </w:r>
-            <w:proofErr w:type="gramEnd"/>
+              <w:t xml:space="preserve"> 5 ]</w:t>
+            </w:r>
           </w:p>
         </w:tc>
         <w:tc>
@@ -1878,14 +1577,13 @@
       <w:r>
         <w:rPr>
           <w:rFonts w:eastAsia="Courier10 BT"/>
-          <w:noProof/>
           <w:color w:val="000000"/>
         </w:rPr>
         <w:drawing>
-          <wp:inline distT="0" distB="0" distL="0" distR="0" wp14:anchorId="1C91676D" wp14:editId="482DB954">
+          <wp:inline distT="0" distB="0" distL="0" distR="0" wp14:anchorId="6577A9CF" wp14:editId="48ABE6F3">
             <wp:extent cx="4800000" cy="3600000"/>
             <wp:effectExtent l="0" t="0" r="635" b="635"/>
-            <wp:docPr id="230496658" name="Picture 1" descr="A graph of a function&#10;&#10;Description automatically generated"/>
+            <wp:docPr id="1282303240" name="Picture 1" descr="A graph of a function&#10;&#10;Description automatically generated"/>
             <wp:cNvGraphicFramePr>
               <a:graphicFrameLocks xmlns:a="http://schemas.openxmlformats.org/drawingml/2006/main" noChangeAspect="1"/>
             </wp:cNvGraphicFramePr>
@@ -1893,7 +1591,7 @@
               <a:graphicData uri="http://schemas.openxmlformats.org/drawingml/2006/picture">
                 <pic:pic xmlns:pic="http://schemas.openxmlformats.org/drawingml/2006/picture">
                   <pic:nvPicPr>
-                    <pic:cNvPr id="230496658" name="Picture 1" descr="A graph of a function&#10;&#10;Description automatically generated"/>
+                    <pic:cNvPr id="1282303240" name="Picture 1" descr="A graph of a function&#10;&#10;Description automatically generated"/>
                     <pic:cNvPicPr/>
                   </pic:nvPicPr>
                   <pic:blipFill>
@@ -1984,13 +1682,8 @@
               <w:t>;</w:t>
             </w:r>
             <w:r>
-              <w:t xml:space="preserve"> </w:t>
-            </w:r>
-            <w:proofErr w:type="gramStart"/>
-            <w:r>
-              <w:t>5 ]</w:t>
-            </w:r>
-            <w:proofErr w:type="gramEnd"/>
+              <w:t xml:space="preserve"> 5 ]</w:t>
+            </w:r>
           </w:p>
         </w:tc>
         <w:tc>
@@ -2033,14 +1726,13 @@
       <w:r>
         <w:rPr>
           <w:rFonts w:eastAsia="Courier10 BT"/>
-          <w:noProof/>
           <w:color w:val="000000"/>
         </w:rPr>
         <w:drawing>
-          <wp:inline distT="0" distB="0" distL="0" distR="0" wp14:anchorId="27ECF139" wp14:editId="0F3CF16E">
+          <wp:inline distT="0" distB="0" distL="0" distR="0" wp14:anchorId="662DB961" wp14:editId="1F7759ED">
             <wp:extent cx="4800000" cy="3600000"/>
             <wp:effectExtent l="0" t="0" r="635" b="635"/>
-            <wp:docPr id="1911778906" name="Picture 1" descr="A graph with red and blue lines&#10;&#10;Description automatically generated"/>
+            <wp:docPr id="2126506572" name="Picture 1" descr="A graph with lines and dots&#10;&#10;Description automatically generated"/>
             <wp:cNvGraphicFramePr>
               <a:graphicFrameLocks xmlns:a="http://schemas.openxmlformats.org/drawingml/2006/main" noChangeAspect="1"/>
             </wp:cNvGraphicFramePr>
@@ -2048,7 +1740,7 @@
               <a:graphicData uri="http://schemas.openxmlformats.org/drawingml/2006/picture">
                 <pic:pic xmlns:pic="http://schemas.openxmlformats.org/drawingml/2006/picture">
                   <pic:nvPicPr>
-                    <pic:cNvPr id="1911778906" name="Picture 1" descr="A graph with red and blue lines&#10;&#10;Description automatically generated"/>
+                    <pic:cNvPr id="2126506572" name="Picture 1" descr="A graph with lines and dots&#10;&#10;Description automatically generated"/>
                     <pic:cNvPicPr/>
                   </pic:nvPicPr>
                   <pic:blipFill>
@@ -2290,14 +1982,12 @@
             <w:r>
               <w:t xml:space="preserve"> </w:t>
             </w:r>
-            <w:proofErr w:type="gramStart"/>
             <w:r>
               <w:t>2</w:t>
             </w:r>
             <w:r>
               <w:t xml:space="preserve"> ]</w:t>
             </w:r>
-            <w:proofErr w:type="gramEnd"/>
           </w:p>
         </w:tc>
         <w:tc>
@@ -2340,14 +2030,13 @@
       <w:r>
         <w:rPr>
           <w:rFonts w:eastAsia="Courier10 BT"/>
-          <w:noProof/>
           <w:color w:val="000000"/>
         </w:rPr>
         <w:drawing>
-          <wp:inline distT="0" distB="0" distL="0" distR="0" wp14:anchorId="4DCBACED" wp14:editId="75BA8476">
+          <wp:inline distT="0" distB="0" distL="0" distR="0" wp14:anchorId="2A6414AD" wp14:editId="3186A94E">
             <wp:extent cx="4800000" cy="3600000"/>
             <wp:effectExtent l="0" t="0" r="635" b="635"/>
-            <wp:docPr id="765838217" name="Picture 1"/>
+            <wp:docPr id="1498800990" name="Picture 1" descr="A graph with a line and a line&#10;&#10;Description automatically generated"/>
             <wp:cNvGraphicFramePr>
               <a:graphicFrameLocks xmlns:a="http://schemas.openxmlformats.org/drawingml/2006/main" noChangeAspect="1"/>
             </wp:cNvGraphicFramePr>
@@ -2355,7 +2044,7 @@
               <a:graphicData uri="http://schemas.openxmlformats.org/drawingml/2006/picture">
                 <pic:pic xmlns:pic="http://schemas.openxmlformats.org/drawingml/2006/picture">
                   <pic:nvPicPr>
-                    <pic:cNvPr id="765838217" name=""/>
+                    <pic:cNvPr id="1498800990" name="Picture 1" descr="A graph with a line and a line&#10;&#10;Description automatically generated"/>
                     <pic:cNvPicPr/>
                   </pic:nvPicPr>
                   <pic:blipFill>
@@ -2437,13 +2126,8 @@
               <w:t>;</w:t>
             </w:r>
             <w:r>
-              <w:t xml:space="preserve"> </w:t>
-            </w:r>
-            <w:proofErr w:type="gramStart"/>
-            <w:r>
-              <w:t>2 ]</w:t>
-            </w:r>
-            <w:proofErr w:type="gramEnd"/>
+              <w:t xml:space="preserve"> 2 ]</w:t>
+            </w:r>
           </w:p>
         </w:tc>
         <w:tc>
@@ -2486,14 +2170,13 @@
       <w:r>
         <w:rPr>
           <w:rFonts w:eastAsia="Courier10 BT"/>
-          <w:noProof/>
           <w:color w:val="000000"/>
         </w:rPr>
         <w:drawing>
-          <wp:inline distT="0" distB="0" distL="0" distR="0" wp14:anchorId="3374F39C" wp14:editId="2E22912E">
+          <wp:inline distT="0" distB="0" distL="0" distR="0" wp14:anchorId="47133A0E" wp14:editId="7B22EC2B">
             <wp:extent cx="4800000" cy="3600000"/>
             <wp:effectExtent l="0" t="0" r="635" b="635"/>
-            <wp:docPr id="710443894" name="Picture 1" descr="A graph with a line and a red line&#10;&#10;Description automatically generated"/>
+            <wp:docPr id="539972365" name="Picture 1" descr="A graph with a line and a red line&#10;&#10;Description automatically generated"/>
             <wp:cNvGraphicFramePr>
               <a:graphicFrameLocks xmlns:a="http://schemas.openxmlformats.org/drawingml/2006/main" noChangeAspect="1"/>
             </wp:cNvGraphicFramePr>
@@ -2501,7 +2184,7 @@
               <a:graphicData uri="http://schemas.openxmlformats.org/drawingml/2006/picture">
                 <pic:pic xmlns:pic="http://schemas.openxmlformats.org/drawingml/2006/picture">
                   <pic:nvPicPr>
-                    <pic:cNvPr id="710443894" name="Picture 1" descr="A graph with a line and a red line&#10;&#10;Description automatically generated"/>
+                    <pic:cNvPr id="539972365" name="Picture 1" descr="A graph with a line and a red line&#10;&#10;Description automatically generated"/>
                     <pic:cNvPicPr/>
                   </pic:nvPicPr>
                   <pic:blipFill>
@@ -2575,13 +2258,8 @@
               <w:t>;</w:t>
             </w:r>
             <w:r>
-              <w:t xml:space="preserve"> </w:t>
-            </w:r>
-            <w:proofErr w:type="gramStart"/>
-            <w:r>
-              <w:t>2 ]</w:t>
-            </w:r>
-            <w:proofErr w:type="gramEnd"/>
+              <w:t xml:space="preserve"> 2 ]</w:t>
+            </w:r>
           </w:p>
         </w:tc>
         <w:tc>
@@ -2624,14 +2302,13 @@
       <w:r>
         <w:rPr>
           <w:rFonts w:eastAsia="Courier10 BT"/>
-          <w:noProof/>
           <w:color w:val="000000"/>
         </w:rPr>
         <w:drawing>
-          <wp:inline distT="0" distB="0" distL="0" distR="0" wp14:anchorId="6A304A1F" wp14:editId="23ED1508">
+          <wp:inline distT="0" distB="0" distL="0" distR="0" wp14:anchorId="04758C3C" wp14:editId="2FF48CAC">
             <wp:extent cx="4800000" cy="3600000"/>
             <wp:effectExtent l="0" t="0" r="635" b="635"/>
-            <wp:docPr id="814189406" name="Picture 1" descr="A graph with red lines and white text&#10;&#10;Description automatically generated"/>
+            <wp:docPr id="652170375" name="Picture 1" descr="A graph with a line&#10;&#10;Description automatically generated"/>
             <wp:cNvGraphicFramePr>
               <a:graphicFrameLocks xmlns:a="http://schemas.openxmlformats.org/drawingml/2006/main" noChangeAspect="1"/>
             </wp:cNvGraphicFramePr>
@@ -2639,7 +2316,7 @@
               <a:graphicData uri="http://schemas.openxmlformats.org/drawingml/2006/picture">
                 <pic:pic xmlns:pic="http://schemas.openxmlformats.org/drawingml/2006/picture">
                   <pic:nvPicPr>
-                    <pic:cNvPr id="814189406" name="Picture 1" descr="A graph with red lines and white text&#10;&#10;Description automatically generated"/>
+                    <pic:cNvPr id="652170375" name="Picture 1" descr="A graph with a line&#10;&#10;Description automatically generated"/>
                     <pic:cNvPicPr/>
                   </pic:nvPicPr>
                   <pic:blipFill>
@@ -3014,16 +2691,11 @@
               <w:t xml:space="preserve"> 2</w:t>
             </w:r>
             <w:r>
-              <w:t>,</w:t>
-            </w:r>
-            <w:proofErr w:type="gramStart"/>
-            <w:r>
-              <w:t>5</w:t>
+              <w:t>,5</w:t>
             </w:r>
             <w:r>
               <w:t xml:space="preserve"> ]</w:t>
             </w:r>
-            <w:proofErr w:type="gramEnd"/>
           </w:p>
         </w:tc>
         <w:tc>
@@ -3066,14 +2738,13 @@
       <w:r>
         <w:rPr>
           <w:rFonts w:eastAsia="Courier10 BT"/>
-          <w:noProof/>
           <w:color w:val="000000"/>
         </w:rPr>
         <w:drawing>
-          <wp:inline distT="0" distB="0" distL="0" distR="0" wp14:anchorId="5A6D4524" wp14:editId="370A4CF6">
+          <wp:inline distT="0" distB="0" distL="0" distR="0" wp14:anchorId="2EBE1206" wp14:editId="5CFEFD4F">
             <wp:extent cx="4800000" cy="3600000"/>
             <wp:effectExtent l="0" t="0" r="635" b="635"/>
-            <wp:docPr id="1135355642" name="Picture 1" descr="A graph with blue and orange lines&#10;&#10;Description automatically generated"/>
+            <wp:docPr id="1033471885" name="Picture 1" descr="A graph with blue and orange lines&#10;&#10;Description automatically generated"/>
             <wp:cNvGraphicFramePr>
               <a:graphicFrameLocks xmlns:a="http://schemas.openxmlformats.org/drawingml/2006/main" noChangeAspect="1"/>
             </wp:cNvGraphicFramePr>
@@ -3081,7 +2752,7 @@
               <a:graphicData uri="http://schemas.openxmlformats.org/drawingml/2006/picture">
                 <pic:pic xmlns:pic="http://schemas.openxmlformats.org/drawingml/2006/picture">
                   <pic:nvPicPr>
-                    <pic:cNvPr id="1135355642" name="Picture 1" descr="A graph with blue and orange lines&#10;&#10;Description automatically generated"/>
+                    <pic:cNvPr id="1033471885" name="Picture 1" descr="A graph with blue and orange lines&#10;&#10;Description automatically generated"/>
                     <pic:cNvPicPr/>
                   </pic:nvPicPr>
                   <pic:blipFill>
@@ -3148,13 +2819,8 @@
               <w:t xml:space="preserve">: </w:t>
             </w:r>
             <w:r>
-              <w:t>[ -2,5; 2,</w:t>
-            </w:r>
-            <w:proofErr w:type="gramStart"/>
-            <w:r>
-              <w:t>5 ]</w:t>
-            </w:r>
-            <w:proofErr w:type="gramEnd"/>
+              <w:t>[ -2,5; 2,5 ]</w:t>
+            </w:r>
           </w:p>
         </w:tc>
         <w:tc>
@@ -3197,14 +2863,13 @@
       <w:r>
         <w:rPr>
           <w:rFonts w:eastAsia="Courier10 BT"/>
-          <w:noProof/>
           <w:color w:val="000000"/>
         </w:rPr>
         <w:drawing>
-          <wp:inline distT="0" distB="0" distL="0" distR="0" wp14:anchorId="2C27A311" wp14:editId="07C43558">
+          <wp:inline distT="0" distB="0" distL="0" distR="0" wp14:anchorId="4EDEB976" wp14:editId="4B5D500F">
             <wp:extent cx="4800000" cy="3600000"/>
             <wp:effectExtent l="0" t="0" r="635" b="635"/>
-            <wp:docPr id="1934328504" name="Picture 1" descr="A graph with red lines and white text&#10;&#10;Description automatically generated"/>
+            <wp:docPr id="922512310" name="Picture 1" descr="A graph with orange lines and white text&#10;&#10;Description automatically generated"/>
             <wp:cNvGraphicFramePr>
               <a:graphicFrameLocks xmlns:a="http://schemas.openxmlformats.org/drawingml/2006/main" noChangeAspect="1"/>
             </wp:cNvGraphicFramePr>
@@ -3212,7 +2877,7 @@
               <a:graphicData uri="http://schemas.openxmlformats.org/drawingml/2006/picture">
                 <pic:pic xmlns:pic="http://schemas.openxmlformats.org/drawingml/2006/picture">
                   <pic:nvPicPr>
-                    <pic:cNvPr id="1934328504" name="Picture 1" descr="A graph with red lines and white text&#10;&#10;Description automatically generated"/>
+                    <pic:cNvPr id="922512310" name="Picture 1" descr="A graph with orange lines and white text&#10;&#10;Description automatically generated"/>
                     <pic:cNvPicPr/>
                   </pic:nvPicPr>
                   <pic:blipFill>
@@ -3376,13 +3041,8 @@
               <w:t xml:space="preserve">: </w:t>
             </w:r>
             <w:r>
-              <w:t xml:space="preserve">[ -4; </w:t>
-            </w:r>
-            <w:proofErr w:type="gramStart"/>
-            <w:r>
-              <w:t>4 ]</w:t>
-            </w:r>
-            <w:proofErr w:type="gramEnd"/>
+              <w:t>[ -4; 4 ]</w:t>
+            </w:r>
           </w:p>
         </w:tc>
         <w:tc>
@@ -3425,14 +3085,13 @@
       <w:r>
         <w:rPr>
           <w:rFonts w:eastAsia="Courier10 BT"/>
-          <w:noProof/>
           <w:color w:val="000000"/>
         </w:rPr>
         <w:drawing>
-          <wp:inline distT="0" distB="0" distL="0" distR="0" wp14:anchorId="35FD8F3A" wp14:editId="6C30DF7B">
+          <wp:inline distT="0" distB="0" distL="0" distR="0" wp14:anchorId="21D4ACA5" wp14:editId="778218C3">
             <wp:extent cx="4800000" cy="3600000"/>
             <wp:effectExtent l="0" t="0" r="635" b="635"/>
-            <wp:docPr id="353991417" name="Picture 1" descr="A graph with red and blue lines&#10;&#10;Description automatically generated"/>
+            <wp:docPr id="1532696229" name="Picture 1" descr="A graph with lines and numbers&#10;&#10;Description automatically generated"/>
             <wp:cNvGraphicFramePr>
               <a:graphicFrameLocks xmlns:a="http://schemas.openxmlformats.org/drawingml/2006/main" noChangeAspect="1"/>
             </wp:cNvGraphicFramePr>
@@ -3440,7 +3099,7 @@
               <a:graphicData uri="http://schemas.openxmlformats.org/drawingml/2006/picture">
                 <pic:pic xmlns:pic="http://schemas.openxmlformats.org/drawingml/2006/picture">
                   <pic:nvPicPr>
-                    <pic:cNvPr id="353991417" name="Picture 1" descr="A graph with red and blue lines&#10;&#10;Description automatically generated"/>
+                    <pic:cNvPr id="1532696229" name="Picture 1" descr="A graph with lines and numbers&#10;&#10;Description automatically generated"/>
                     <pic:cNvPicPr/>
                   </pic:nvPicPr>
                   <pic:blipFill>
@@ -3516,13 +3175,8 @@
               <w:t xml:space="preserve">: </w:t>
             </w:r>
             <w:r>
-              <w:t xml:space="preserve">[ -4; </w:t>
-            </w:r>
-            <w:proofErr w:type="gramStart"/>
-            <w:r>
-              <w:t>4 ]</w:t>
-            </w:r>
-            <w:proofErr w:type="gramEnd"/>
+              <w:t>[ -4; 4 ]</w:t>
+            </w:r>
           </w:p>
         </w:tc>
         <w:tc>
@@ -3565,14 +3219,13 @@
       <w:r>
         <w:rPr>
           <w:rFonts w:eastAsia="Courier10 BT"/>
-          <w:noProof/>
           <w:color w:val="000000"/>
         </w:rPr>
         <w:drawing>
-          <wp:inline distT="0" distB="0" distL="0" distR="0" wp14:anchorId="03AF413D" wp14:editId="7E3CBC62">
+          <wp:inline distT="0" distB="0" distL="0" distR="0" wp14:anchorId="66778708" wp14:editId="5B28CB23">
             <wp:extent cx="4800000" cy="3600000"/>
             <wp:effectExtent l="0" t="0" r="635" b="635"/>
-            <wp:docPr id="1152440963" name="Picture 1" descr="A graph with red and blue lines&#10;&#10;Description automatically generated"/>
+            <wp:docPr id="928139439" name="Picture 1" descr="A graph with lines and dots&#10;&#10;Description automatically generated"/>
             <wp:cNvGraphicFramePr>
               <a:graphicFrameLocks xmlns:a="http://schemas.openxmlformats.org/drawingml/2006/main" noChangeAspect="1"/>
             </wp:cNvGraphicFramePr>
@@ -3580,7 +3233,7 @@
               <a:graphicData uri="http://schemas.openxmlformats.org/drawingml/2006/picture">
                 <pic:pic xmlns:pic="http://schemas.openxmlformats.org/drawingml/2006/picture">
                   <pic:nvPicPr>
-                    <pic:cNvPr id="1152440963" name="Picture 1" descr="A graph with red and blue lines&#10;&#10;Description automatically generated"/>
+                    <pic:cNvPr id="928139439" name="Picture 1" descr="A graph with lines and dots&#10;&#10;Description automatically generated"/>
                     <pic:cNvPicPr/>
                   </pic:nvPicPr>
                   <pic:blipFill>
@@ -3648,13 +3301,8 @@
               <w:t xml:space="preserve">: </w:t>
             </w:r>
             <w:r>
-              <w:t xml:space="preserve">[ -4; </w:t>
-            </w:r>
-            <w:proofErr w:type="gramStart"/>
-            <w:r>
-              <w:t>4 ]</w:t>
-            </w:r>
-            <w:proofErr w:type="gramEnd"/>
+              <w:t>[ -4; 4 ]</w:t>
+            </w:r>
           </w:p>
         </w:tc>
         <w:tc>
@@ -3697,14 +3345,13 @@
       <w:r>
         <w:rPr>
           <w:rFonts w:eastAsia="Courier10 BT"/>
-          <w:noProof/>
           <w:color w:val="000000"/>
         </w:rPr>
         <w:drawing>
-          <wp:inline distT="0" distB="0" distL="0" distR="0" wp14:anchorId="3BCDAF24" wp14:editId="54B1482C">
+          <wp:inline distT="0" distB="0" distL="0" distR="0" wp14:anchorId="2360B274" wp14:editId="260A7225">
             <wp:extent cx="4800000" cy="3600000"/>
             <wp:effectExtent l="0" t="0" r="635" b="635"/>
-            <wp:docPr id="426207316" name="Picture 1" descr="A graph with red and blue lines&#10;&#10;Description automatically generated"/>
+            <wp:docPr id="1100600136" name="Picture 1" descr="A graph with lines and dots&#10;&#10;Description automatically generated"/>
             <wp:cNvGraphicFramePr>
               <a:graphicFrameLocks xmlns:a="http://schemas.openxmlformats.org/drawingml/2006/main" noChangeAspect="1"/>
             </wp:cNvGraphicFramePr>
@@ -3712,7 +3359,7 @@
               <a:graphicData uri="http://schemas.openxmlformats.org/drawingml/2006/picture">
                 <pic:pic xmlns:pic="http://schemas.openxmlformats.org/drawingml/2006/picture">
                   <pic:nvPicPr>
-                    <pic:cNvPr id="426207316" name="Picture 1" descr="A graph with red and blue lines&#10;&#10;Description automatically generated"/>
+                    <pic:cNvPr id="1100600136" name="Picture 1" descr="A graph with lines and dots&#10;&#10;Description automatically generated"/>
                     <pic:cNvPicPr/>
                   </pic:nvPicPr>
                   <pic:blipFill>
@@ -3788,13 +3435,8 @@
               <w:t xml:space="preserve">: </w:t>
             </w:r>
             <w:r>
-              <w:t xml:space="preserve">[ -4; </w:t>
-            </w:r>
-            <w:proofErr w:type="gramStart"/>
-            <w:r>
-              <w:t>4 ]</w:t>
-            </w:r>
-            <w:proofErr w:type="gramEnd"/>
+              <w:t>[ -4; 4 ]</w:t>
+            </w:r>
           </w:p>
         </w:tc>
         <w:tc>
@@ -3841,14 +3483,13 @@
           <w:rFonts w:eastAsia="Courier10 BT"/>
           <w:b/>
           <w:bCs/>
-          <w:noProof/>
           <w:color w:val="000000"/>
         </w:rPr>
         <w:drawing>
-          <wp:inline distT="0" distB="0" distL="0" distR="0" wp14:anchorId="54776CE5" wp14:editId="40A00614">
+          <wp:inline distT="0" distB="0" distL="0" distR="0" wp14:anchorId="38429506" wp14:editId="2BC5084D">
             <wp:extent cx="4800000" cy="3600000"/>
             <wp:effectExtent l="0" t="0" r="635" b="635"/>
-            <wp:docPr id="185214703" name="Picture 1" descr="A graph with red dots and lines&#10;&#10;Description automatically generated"/>
+            <wp:docPr id="1604938732" name="Picture 1" descr="A graph with red dots and lines&#10;&#10;Description automatically generated"/>
             <wp:cNvGraphicFramePr>
               <a:graphicFrameLocks xmlns:a="http://schemas.openxmlformats.org/drawingml/2006/main" noChangeAspect="1"/>
             </wp:cNvGraphicFramePr>
@@ -3856,7 +3497,7 @@
               <a:graphicData uri="http://schemas.openxmlformats.org/drawingml/2006/picture">
                 <pic:pic xmlns:pic="http://schemas.openxmlformats.org/drawingml/2006/picture">
                   <pic:nvPicPr>
-                    <pic:cNvPr id="185214703" name="Picture 1" descr="A graph with red dots and lines&#10;&#10;Description automatically generated"/>
+                    <pic:cNvPr id="1604938732" name="Picture 1" descr="A graph with red dots and lines&#10;&#10;Description automatically generated"/>
                     <pic:cNvPicPr/>
                   </pic:nvPicPr>
                   <pic:blipFill>
@@ -4087,14 +3728,12 @@
             <w:r>
               <w:t xml:space="preserve">; </w:t>
             </w:r>
-            <w:proofErr w:type="gramStart"/>
             <w:r>
               <w:t>2</w:t>
             </w:r>
             <w:r>
               <w:t xml:space="preserve"> ]</w:t>
             </w:r>
-            <w:proofErr w:type="gramEnd"/>
           </w:p>
         </w:tc>
         <w:tc>
@@ -4141,14 +3780,13 @@
           <w:rFonts w:eastAsia="Courier10 BT"/>
           <w:b/>
           <w:bCs/>
-          <w:noProof/>
           <w:color w:val="000000"/>
         </w:rPr>
         <w:drawing>
-          <wp:inline distT="0" distB="0" distL="0" distR="0" wp14:anchorId="28FD1F33" wp14:editId="65809D1D">
+          <wp:inline distT="0" distB="0" distL="0" distR="0" wp14:anchorId="29782D29" wp14:editId="6EDF7328">
             <wp:extent cx="4800000" cy="3600000"/>
             <wp:effectExtent l="0" t="0" r="635" b="635"/>
-            <wp:docPr id="531646880" name="Picture 1" descr="A graph with red and blue lines&#10;&#10;Description automatically generated"/>
+            <wp:docPr id="880443435" name="Picture 1" descr="A graph with lines and dots&#10;&#10;Description automatically generated"/>
             <wp:cNvGraphicFramePr>
               <a:graphicFrameLocks xmlns:a="http://schemas.openxmlformats.org/drawingml/2006/main" noChangeAspect="1"/>
             </wp:cNvGraphicFramePr>
@@ -4156,7 +3794,7 @@
               <a:graphicData uri="http://schemas.openxmlformats.org/drawingml/2006/picture">
                 <pic:pic xmlns:pic="http://schemas.openxmlformats.org/drawingml/2006/picture">
                   <pic:nvPicPr>
-                    <pic:cNvPr id="531646880" name="Picture 1" descr="A graph with red and blue lines&#10;&#10;Description automatically generated"/>
+                    <pic:cNvPr id="880443435" name="Picture 1" descr="A graph with lines and dots&#10;&#10;Description automatically generated"/>
                     <pic:cNvPicPr/>
                   </pic:nvPicPr>
                   <pic:blipFill>
@@ -4234,13 +3872,8 @@
               <w:t xml:space="preserve">: </w:t>
             </w:r>
             <w:r>
-              <w:t xml:space="preserve">[ -2; </w:t>
-            </w:r>
-            <w:proofErr w:type="gramStart"/>
-            <w:r>
-              <w:t>2 ]</w:t>
-            </w:r>
-            <w:proofErr w:type="gramEnd"/>
+              <w:t>[ -2; 2 ]</w:t>
+            </w:r>
           </w:p>
         </w:tc>
         <w:tc>
@@ -4287,14 +3920,13 @@
           <w:rFonts w:eastAsia="Courier10 BT"/>
           <w:b/>
           <w:bCs/>
-          <w:noProof/>
           <w:color w:val="000000"/>
         </w:rPr>
         <w:drawing>
-          <wp:inline distT="0" distB="0" distL="0" distR="0" wp14:anchorId="14A922DD" wp14:editId="291868CF">
+          <wp:inline distT="0" distB="0" distL="0" distR="0" wp14:anchorId="5138A8FD" wp14:editId="02638960">
             <wp:extent cx="4800000" cy="3600000"/>
             <wp:effectExtent l="0" t="0" r="635" b="635"/>
-            <wp:docPr id="2120293856" name="Picture 1" descr="A graph with red and blue lines&#10;&#10;Description automatically generated"/>
+            <wp:docPr id="1128174887" name="Picture 1" descr="A graph with lines and dots&#10;&#10;Description automatically generated"/>
             <wp:cNvGraphicFramePr>
               <a:graphicFrameLocks xmlns:a="http://schemas.openxmlformats.org/drawingml/2006/main" noChangeAspect="1"/>
             </wp:cNvGraphicFramePr>
@@ -4302,7 +3934,7 @@
               <a:graphicData uri="http://schemas.openxmlformats.org/drawingml/2006/picture">
                 <pic:pic xmlns:pic="http://schemas.openxmlformats.org/drawingml/2006/picture">
                   <pic:nvPicPr>
-                    <pic:cNvPr id="2120293856" name="Picture 1" descr="A graph with red and blue lines&#10;&#10;Description automatically generated"/>
+                    <pic:cNvPr id="1128174887" name="Picture 1" descr="A graph with lines and dots&#10;&#10;Description automatically generated"/>
                     <pic:cNvPicPr/>
                   </pic:nvPicPr>
                   <pic:blipFill>
@@ -4370,13 +4002,8 @@
               <w:t xml:space="preserve">: </w:t>
             </w:r>
             <w:r>
-              <w:t xml:space="preserve">[ -2; </w:t>
-            </w:r>
-            <w:proofErr w:type="gramStart"/>
-            <w:r>
-              <w:t>2 ]</w:t>
-            </w:r>
-            <w:proofErr w:type="gramEnd"/>
+              <w:t>[ -2; 2 ]</w:t>
+            </w:r>
           </w:p>
         </w:tc>
         <w:tc>
@@ -4423,14 +4050,13 @@
           <w:rFonts w:eastAsia="Courier10 BT"/>
           <w:b/>
           <w:bCs/>
-          <w:noProof/>
           <w:color w:val="000000"/>
         </w:rPr>
         <w:drawing>
-          <wp:inline distT="0" distB="0" distL="0" distR="0" wp14:anchorId="060A8752" wp14:editId="3526E614">
+          <wp:inline distT="0" distB="0" distL="0" distR="0" wp14:anchorId="4CCE6FC4" wp14:editId="4E85F19C">
             <wp:extent cx="4800000" cy="3600000"/>
             <wp:effectExtent l="0" t="0" r="635" b="635"/>
-            <wp:docPr id="1179597864" name="Picture 1" descr="A graph with red and blue lines&#10;&#10;Description automatically generated"/>
+            <wp:docPr id="2086002253" name="Picture 1" descr="A graph with red and blue lines&#10;&#10;Description automatically generated"/>
             <wp:cNvGraphicFramePr>
               <a:graphicFrameLocks xmlns:a="http://schemas.openxmlformats.org/drawingml/2006/main" noChangeAspect="1"/>
             </wp:cNvGraphicFramePr>
@@ -4438,7 +4064,7 @@
               <a:graphicData uri="http://schemas.openxmlformats.org/drawingml/2006/picture">
                 <pic:pic xmlns:pic="http://schemas.openxmlformats.org/drawingml/2006/picture">
                   <pic:nvPicPr>
-                    <pic:cNvPr id="1179597864" name="Picture 1" descr="A graph with red and blue lines&#10;&#10;Description automatically generated"/>
+                    <pic:cNvPr id="2086002253" name="Picture 1" descr="A graph with red and blue lines&#10;&#10;Description automatically generated"/>
                     <pic:cNvPicPr/>
                   </pic:nvPicPr>
                   <pic:blipFill>
@@ -4516,13 +4142,8 @@
               <w:t xml:space="preserve">: </w:t>
             </w:r>
             <w:r>
-              <w:t xml:space="preserve">[ -2; </w:t>
-            </w:r>
-            <w:proofErr w:type="gramStart"/>
-            <w:r>
-              <w:t>2 ]</w:t>
-            </w:r>
-            <w:proofErr w:type="gramEnd"/>
+              <w:t>[ -2; 2 ]</w:t>
+            </w:r>
           </w:p>
         </w:tc>
         <w:tc>
@@ -4569,10 +4190,10 @@
           <w:noProof/>
         </w:rPr>
         <w:drawing>
-          <wp:inline distT="0" distB="0" distL="0" distR="0" wp14:anchorId="655F393B" wp14:editId="3C16858B">
+          <wp:inline distT="0" distB="0" distL="0" distR="0" wp14:anchorId="4BAB7546" wp14:editId="3D529D74">
             <wp:extent cx="4800000" cy="3600000"/>
             <wp:effectExtent l="0" t="0" r="635" b="635"/>
-            <wp:docPr id="398862464" name="Picture 1" descr="A graph with red dots and lines&#10;&#10;Description automatically generated"/>
+            <wp:docPr id="1862007515" name="Picture 1" descr="A graph with red dots and lines&#10;&#10;Description automatically generated"/>
             <wp:cNvGraphicFramePr>
               <a:graphicFrameLocks xmlns:a="http://schemas.openxmlformats.org/drawingml/2006/main" noChangeAspect="1"/>
             </wp:cNvGraphicFramePr>
@@ -4580,7 +4201,7 @@
               <a:graphicData uri="http://schemas.openxmlformats.org/drawingml/2006/picture">
                 <pic:pic xmlns:pic="http://schemas.openxmlformats.org/drawingml/2006/picture">
                   <pic:nvPicPr>
-                    <pic:cNvPr id="398862464" name="Picture 1" descr="A graph with red dots and lines&#10;&#10;Description automatically generated"/>
+                    <pic:cNvPr id="1862007515" name="Picture 1" descr="A graph with red dots and lines&#10;&#10;Description automatically generated"/>
                     <pic:cNvPicPr/>
                   </pic:nvPicPr>
                   <pic:blipFill>
@@ -4711,14 +4332,7 @@
             <w:rFonts w:ascii="Cambria Math" w:eastAsia="Courier10 BT" w:hAnsi="Cambria Math"/>
             <w:color w:val="000000"/>
           </w:rPr>
-          <m:t>=</m:t>
-        </m:r>
-        <m:r>
-          <w:rPr>
-            <w:rFonts w:ascii="Cambria Math" w:eastAsia="Courier10 BT" w:hAnsi="Cambria Math"/>
-            <w:color w:val="000000"/>
-          </w:rPr>
-          <m:t>|</m:t>
+          <m:t>=|</m:t>
         </m:r>
         <m:r>
           <m:rPr>
@@ -4728,17 +4342,7 @@
             <w:rFonts w:ascii="Cambria Math" w:eastAsia="Courier10 BT" w:hAnsi="Cambria Math"/>
             <w:color w:val="000000"/>
           </w:rPr>
-          <m:t>x</m:t>
-        </m:r>
-        <m:r>
-          <m:rPr>
-            <m:sty m:val="p"/>
-          </m:rPr>
-          <w:rPr>
-            <w:rFonts w:ascii="Cambria Math" w:eastAsia="Courier10 BT" w:hAnsi="Cambria Math"/>
-            <w:color w:val="000000"/>
-          </w:rPr>
-          <m:t>|</m:t>
+          <m:t>x|</m:t>
         </m:r>
       </m:oMath>
     </w:p>
@@ -4962,6 +4566,298 @@
       </w:r>
       <w:r>
         <w:t>nterpolować wielomian stopnia N potrzebujemy co najmniej N+1 węzłów interpolacyjnych</w:t>
+      </w:r>
+    </w:p>
+    <w:p>
+      <w:pPr>
+        <w:pStyle w:val="ListParagraph"/>
+        <w:numPr>
+          <w:ilvl w:val="0"/>
+          <w:numId w:val="2"/>
+        </w:numPr>
+      </w:pPr>
+      <w:r>
+        <w:t>Wraz ze zwiększaniem liczby węzłów interpolacji lub stopnia wielomianu, błąd aproksymacji może maleć, ale może także występować efekt Rungego, który może prowadzić do zwiększenia błędu aproksymacji na krańcach przedziału interpolacji.</w:t>
+      </w:r>
+      <w:r>
+        <w:rPr>
+          <w:rFonts w:ascii="Cambria Math" w:eastAsia="Courier10 BT" w:hAnsi="Cambria Math"/>
+          <w:i/>
+          <w:color w:val="000000"/>
+          <w:sz w:val="28"/>
+          <w:szCs w:val="28"/>
+        </w:rPr>
+        <w:br/>
+      </w:r>
+      <m:oMathPara>
+        <m:oMath>
+          <m:r>
+            <w:rPr>
+              <w:rFonts w:ascii="Cambria Math" w:eastAsia="Courier10 BT" w:hAnsi="Cambria Math"/>
+              <w:color w:val="000000"/>
+              <w:sz w:val="28"/>
+              <w:szCs w:val="28"/>
+            </w:rPr>
+            <m:t>f</m:t>
+          </m:r>
+          <m:d>
+            <m:dPr>
+              <m:ctrlPr>
+                <w:rPr>
+                  <w:rFonts w:ascii="Cambria Math" w:eastAsia="Courier10 BT" w:hAnsi="Cambria Math"/>
+                  <w:i/>
+                  <w:color w:val="000000"/>
+                  <w:sz w:val="28"/>
+                  <w:szCs w:val="28"/>
+                </w:rPr>
+              </m:ctrlPr>
+            </m:dPr>
+            <m:e>
+              <m:r>
+                <w:rPr>
+                  <w:rFonts w:ascii="Cambria Math" w:eastAsia="Courier10 BT" w:hAnsi="Cambria Math"/>
+                  <w:color w:val="000000"/>
+                  <w:sz w:val="28"/>
+                  <w:szCs w:val="28"/>
+                </w:rPr>
+                <m:t>x</m:t>
+              </m:r>
+            </m:e>
+          </m:d>
+          <m:r>
+            <w:rPr>
+              <w:rFonts w:ascii="Cambria Math" w:eastAsia="Courier10 BT" w:hAnsi="Cambria Math"/>
+              <w:color w:val="000000"/>
+              <w:sz w:val="28"/>
+              <w:szCs w:val="28"/>
+            </w:rPr>
+            <m:t>=</m:t>
+          </m:r>
+          <m:sSup>
+            <m:sSupPr>
+              <m:ctrlPr>
+                <w:rPr>
+                  <w:rFonts w:ascii="Cambria Math" w:eastAsia="Courier10 BT" w:hAnsi="Cambria Math"/>
+                  <w:i/>
+                  <w:color w:val="000000"/>
+                  <w:sz w:val="28"/>
+                  <w:szCs w:val="28"/>
+                </w:rPr>
+              </m:ctrlPr>
+            </m:sSupPr>
+            <m:e>
+              <m:r>
+                <w:rPr>
+                  <w:rFonts w:ascii="Cambria Math" w:eastAsia="Courier10 BT" w:hAnsi="Cambria Math"/>
+                  <w:color w:val="000000"/>
+                  <w:sz w:val="28"/>
+                  <w:szCs w:val="28"/>
+                </w:rPr>
+                <m:t>x</m:t>
+              </m:r>
+            </m:e>
+            <m:sup>
+              <m:r>
+                <w:rPr>
+                  <w:rFonts w:ascii="Cambria Math" w:eastAsia="Courier10 BT" w:hAnsi="Cambria Math"/>
+                  <w:color w:val="000000"/>
+                  <w:sz w:val="28"/>
+                  <w:szCs w:val="28"/>
+                </w:rPr>
+                <m:t>3</m:t>
+              </m:r>
+            </m:sup>
+          </m:sSup>
+          <m:r>
+            <w:rPr>
+              <w:rFonts w:ascii="Cambria Math" w:eastAsia="Courier10 BT" w:hAnsi="Cambria Math"/>
+              <w:color w:val="000000"/>
+              <w:sz w:val="28"/>
+              <w:szCs w:val="28"/>
+            </w:rPr>
+            <m:t>-2</m:t>
+          </m:r>
+          <m:sSup>
+            <m:sSupPr>
+              <m:ctrlPr>
+                <w:rPr>
+                  <w:rFonts w:ascii="Cambria Math" w:eastAsia="Courier10 BT" w:hAnsi="Cambria Math"/>
+                  <w:i/>
+                  <w:color w:val="000000"/>
+                  <w:sz w:val="28"/>
+                  <w:szCs w:val="28"/>
+                </w:rPr>
+              </m:ctrlPr>
+            </m:sSupPr>
+            <m:e>
+              <m:r>
+                <w:rPr>
+                  <w:rFonts w:ascii="Cambria Math" w:eastAsia="Courier10 BT" w:hAnsi="Cambria Math"/>
+                  <w:color w:val="000000"/>
+                  <w:sz w:val="28"/>
+                  <w:szCs w:val="28"/>
+                </w:rPr>
+                <m:t>x</m:t>
+              </m:r>
+            </m:e>
+            <m:sup>
+              <m:r>
+                <w:rPr>
+                  <w:rFonts w:ascii="Cambria Math" w:eastAsia="Courier10 BT" w:hAnsi="Cambria Math"/>
+                  <w:color w:val="000000"/>
+                  <w:sz w:val="28"/>
+                  <w:szCs w:val="28"/>
+                </w:rPr>
+                <m:t>2</m:t>
+              </m:r>
+            </m:sup>
+          </m:sSup>
+          <m:r>
+            <w:rPr>
+              <w:rFonts w:ascii="Cambria Math" w:eastAsia="Courier10 BT" w:hAnsi="Cambria Math"/>
+              <w:color w:val="000000"/>
+              <w:sz w:val="28"/>
+              <w:szCs w:val="28"/>
+            </w:rPr>
+            <m:t>+x+1</m:t>
+          </m:r>
+        </m:oMath>
+      </m:oMathPara>
+    </w:p>
+    <w:tbl>
+      <w:tblPr>
+        <w:tblStyle w:val="TableGrid"/>
+        <w:tblW w:w="9062" w:type="dxa"/>
+        <w:tblInd w:w="690" w:type="dxa"/>
+        <w:tblBorders>
+          <w:top w:val="none" w:sz="0" w:space="0" w:color="auto"/>
+          <w:left w:val="none" w:sz="0" w:space="0" w:color="auto"/>
+          <w:bottom w:val="none" w:sz="0" w:space="0" w:color="auto"/>
+          <w:right w:val="none" w:sz="0" w:space="0" w:color="auto"/>
+          <w:insideH w:val="none" w:sz="0" w:space="0" w:color="auto"/>
+          <w:insideV w:val="none" w:sz="0" w:space="0" w:color="auto"/>
+        </w:tblBorders>
+        <w:tblLook w:val="04A0" w:firstRow="1" w:lastRow="0" w:firstColumn="1" w:lastColumn="0" w:noHBand="0" w:noVBand="1"/>
+      </w:tblPr>
+      <w:tblGrid>
+        <w:gridCol w:w="3114"/>
+        <w:gridCol w:w="5948"/>
+      </w:tblGrid>
+      <w:tr>
+        <w:tc>
+          <w:tcPr>
+            <w:tcW w:w="3114" w:type="dxa"/>
+          </w:tcPr>
+          <w:p>
+            <w:pPr>
+              <w:jc w:val="both"/>
+            </w:pPr>
+            <w:r>
+              <w:rPr>
+                <w:b/>
+                <w:bCs/>
+              </w:rPr>
+              <w:t>Przedział</w:t>
+            </w:r>
+            <w:r>
+              <w:rPr>
+                <w:b/>
+                <w:bCs/>
+              </w:rPr>
+              <w:t xml:space="preserve">: </w:t>
+            </w:r>
+            <w:r>
+              <w:t>[ -</w:t>
+            </w:r>
+            <w:r>
+              <w:t>5</w:t>
+            </w:r>
+            <w:r>
+              <w:t xml:space="preserve">; </w:t>
+            </w:r>
+            <w:r>
+              <w:t>5</w:t>
+            </w:r>
+            <w:r>
+              <w:t xml:space="preserve"> ]</w:t>
+            </w:r>
+          </w:p>
+        </w:tc>
+        <w:tc>
+          <w:tcPr>
+            <w:tcW w:w="5948" w:type="dxa"/>
+          </w:tcPr>
+          <w:p>
+            <w:pPr>
+              <w:jc w:val="both"/>
+            </w:pPr>
+            <w:r>
+              <w:rPr>
+                <w:b/>
+                <w:bCs/>
+              </w:rPr>
+              <w:t>Liczba węzłów interpolacyjnych:</w:t>
+            </w:r>
+            <w:r>
+              <w:rPr>
+                <w:b/>
+                <w:bCs/>
+              </w:rPr>
+              <w:tab/>
+            </w:r>
+            <w:r>
+              <w:t>70</w:t>
+            </w:r>
+          </w:p>
+        </w:tc>
+      </w:tr>
+    </w:tbl>
+    <w:p>
+      <w:pPr>
+        <w:pStyle w:val="ListParagraph"/>
+      </w:pPr>
+    </w:p>
+    <w:p>
+      <w:pPr>
+        <w:pStyle w:val="ListParagraph"/>
+        <w:jc w:val="center"/>
+      </w:pPr>
+      <w:r>
+        <w:drawing>
+          <wp:inline distT="0" distB="0" distL="0" distR="0" wp14:anchorId="28A99568" wp14:editId="4EF0CD9E">
+            <wp:extent cx="4800000" cy="3600000"/>
+            <wp:effectExtent l="0" t="0" r="635" b="635"/>
+            <wp:docPr id="190040095" name="Picture 1" descr="A graph with red lines&#10;&#10;Description automatically generated"/>
+            <wp:cNvGraphicFramePr>
+              <a:graphicFrameLocks xmlns:a="http://schemas.openxmlformats.org/drawingml/2006/main" noChangeAspect="1"/>
+            </wp:cNvGraphicFramePr>
+            <a:graphic xmlns:a="http://schemas.openxmlformats.org/drawingml/2006/main">
+              <a:graphicData uri="http://schemas.openxmlformats.org/drawingml/2006/picture">
+                <pic:pic xmlns:pic="http://schemas.openxmlformats.org/drawingml/2006/picture">
+                  <pic:nvPicPr>
+                    <pic:cNvPr id="190040095" name="Picture 1" descr="A graph with red lines&#10;&#10;Description automatically generated"/>
+                    <pic:cNvPicPr/>
+                  </pic:nvPicPr>
+                  <pic:blipFill>
+                    <a:blip r:embed="rId25"/>
+                    <a:stretch>
+                      <a:fillRect/>
+                    </a:stretch>
+                  </pic:blipFill>
+                  <pic:spPr>
+                    <a:xfrm>
+                      <a:off x="0" y="0"/>
+                      <a:ext cx="4800000" cy="3600000"/>
+                    </a:xfrm>
+                    <a:prstGeom prst="rect">
+                      <a:avLst/>
+                    </a:prstGeom>
+                  </pic:spPr>
+                </pic:pic>
+              </a:graphicData>
+            </a:graphic>
+          </wp:inline>
+        </w:drawing>
       </w:r>
     </w:p>
     <w:p>
@@ -5600,7 +5496,7 @@
   <w:style w:type="paragraph" w:default="1" w:styleId="Normal">
     <w:name w:val="Normal"/>
     <w:qFormat/>
-    <w:rsid w:val="00654621"/>
+    <w:rsid w:val="00AC0DB4"/>
     <w:rPr>
       <w:lang w:val="pl-PL"/>
     </w:rPr>

</xml_diff>